<commit_message>
updated web content - chapter Spam
</commit_message>
<xml_diff>
--- a/cybersecurity/dissertation/Phishing threats.docx
+++ b/cybersecurity/dissertation/Phishing threats.docx
@@ -1213,942 +1213,1115 @@
       </w:r>
     </w:p>
     <w:p>
-      <w:r>
+      <w:pPr>
         <w:rPr>
           <w:rFonts w:cs="Arial"/>
           <w:color w:val="000000" w:themeColor="text1"/>
           <w:shd w:val="clear" w:color="auto" w:fill="FFFFFF"/>
         </w:rPr>
-        <w:t>Spam filter is a program that tries to filter incoming messages. Messages are classified based on certain rule</w:t>
-      </w:r>
-      <w:r>
-        <w:rPr>
+      </w:pPr>
+      <w:r>
+        <w:rPr>
+          <w:rFonts w:cs="Helvetica"/>
           <w:color w:val="000000" w:themeColor="text1"/>
-        </w:rPr>
-        <w:t>s as spam and</w:t>
-      </w:r>
-      <w:r>
-        <w:rPr>
+          <w:shd w:val="clear" w:color="auto" w:fill="FCFCFC"/>
+        </w:rPr>
+        <w:t>Spam filter is a program that filters incoming messages. Messages are classified by the filter based on certain rules and algorithms. If a message is marked as spam it is usually added to a junk/spam </w:t>
+      </w:r>
+      <w:r>
+        <w:rPr>
+          <w:rFonts w:cs="Helvetica"/>
           <w:color w:val="000000" w:themeColor="text1"/>
-        </w:rPr>
-        <w:t xml:space="preserve"> then are</w:t>
-      </w:r>
-      <w:r>
-        <w:rPr>
+          <w:shd w:val="clear" w:color="auto" w:fill="FCFCFC"/>
+        </w:rPr>
+        <w:t xml:space="preserve">folder. </w:t>
+      </w:r>
+      <w:r>
+        <w:rPr>
+          <w:rFonts w:cs="Helvetica"/>
           <w:color w:val="000000" w:themeColor="text1"/>
-        </w:rPr>
-        <w:t xml:space="preserve"> add</w:t>
-      </w:r>
+          <w:shd w:val="clear" w:color="auto" w:fill="FCFCFC"/>
+        </w:rPr>
+        <w:t>If a message does not show any signs of being spam it is added to the user’s inbox folder.</w:t>
+      </w:r>
+    </w:p>
+    <w:p>
       <w:r>
         <w:rPr>
           <w:color w:val="000000" w:themeColor="text1"/>
         </w:rPr>
-        <w:t xml:space="preserve">ed </w:t>
+        <w:t>According</w:t>
       </w:r>
       <w:r>
         <w:rPr>
           <w:color w:val="000000" w:themeColor="text1"/>
         </w:rPr>
-        <w:t>to a junk mail folder or not spam and</w:t>
+        <w:t xml:space="preserve"> multiple online sources</w:t>
       </w:r>
       <w:r>
         <w:rPr>
           <w:color w:val="000000" w:themeColor="text1"/>
         </w:rPr>
-        <w:t xml:space="preserve"> then</w:t>
+        <w:t xml:space="preserve"> on spam,</w:t>
       </w:r>
       <w:r>
         <w:rPr>
           <w:color w:val="000000" w:themeColor="text1"/>
         </w:rPr>
-        <w:t xml:space="preserve"> add</w:t>
+        <w:t xml:space="preserve"> </w:t>
       </w:r>
       <w:r>
         <w:rPr>
           <w:color w:val="000000" w:themeColor="text1"/>
         </w:rPr>
-        <w:t>ed</w:t>
+        <w:t xml:space="preserve">there are </w:t>
       </w:r>
       <w:r>
         <w:rPr>
           <w:color w:val="000000" w:themeColor="text1"/>
         </w:rPr>
-        <w:t xml:space="preserve"> to a user’s inbox</w:t>
+        <w:t>a lot of</w:t>
       </w:r>
       <w:r>
         <w:rPr>
           <w:color w:val="000000" w:themeColor="text1"/>
         </w:rPr>
-        <w:t xml:space="preserve"> folder</w:t>
+        <w:t xml:space="preserve"> </w:t>
       </w:r>
       <w:r>
         <w:rPr>
           <w:color w:val="000000" w:themeColor="text1"/>
         </w:rPr>
+        <w:t>tricks used</w:t>
+      </w:r>
+      <w:r>
+        <w:rPr>
+          <w:color w:val="000000" w:themeColor="text1"/>
+        </w:rPr>
+        <w:t xml:space="preserve"> </w:t>
+      </w:r>
+      <w:r>
+        <w:rPr>
+          <w:color w:val="000000" w:themeColor="text1"/>
+        </w:rPr>
+        <w:t xml:space="preserve">in order to fool spam filters into thinking that the message </w:t>
+      </w:r>
+      <w:r>
+        <w:t>is a legit message and therefore avoid detection. Here are some of the techniques</w:t>
+      </w:r>
+      <w:r>
+        <w:t xml:space="preserve"> used by spammers</w:t>
+      </w:r>
+      <w:r>
+        <w:t>:</w:t>
+      </w:r>
+    </w:p>
+    <w:p>
+      <w:pPr>
+        <w:pStyle w:val="ListParagraph"/>
+        <w:numPr>
+          <w:ilvl w:val="0"/>
+          <w:numId w:val="3"/>
+        </w:numPr>
+      </w:pPr>
+      <w:r>
+        <w:t>Line breaks at unexpected parts of a message</w:t>
+      </w:r>
+    </w:p>
+    <w:p>
+      <w:pPr>
+        <w:pStyle w:val="ListParagraph"/>
+        <w:numPr>
+          <w:ilvl w:val="0"/>
+          <w:numId w:val="3"/>
+        </w:numPr>
+      </w:pPr>
+      <w:r>
+        <w:t>Adding spaces between characters in words</w:t>
+      </w:r>
+    </w:p>
+    <w:p>
+      <w:pPr>
+        <w:pStyle w:val="ListParagraph"/>
+        <w:numPr>
+          <w:ilvl w:val="0"/>
+          <w:numId w:val="3"/>
+        </w:numPr>
+      </w:pPr>
+      <w:r>
+        <w:t>Replace spaces with a specific character</w:t>
+      </w:r>
+    </w:p>
+    <w:p>
+      <w:pPr>
+        <w:pStyle w:val="ListParagraph"/>
+        <w:numPr>
+          <w:ilvl w:val="0"/>
+          <w:numId w:val="3"/>
+        </w:numPr>
+      </w:pPr>
+      <w:r>
+        <w:t>Use of null characters</w:t>
+      </w:r>
+    </w:p>
+    <w:p>
+      <w:pPr>
+        <w:pStyle w:val="ListParagraph"/>
+        <w:numPr>
+          <w:ilvl w:val="0"/>
+          <w:numId w:val="3"/>
+        </w:numPr>
+      </w:pPr>
+      <w:r>
+        <w:t>Use of characters from foreign languages that look like English characters</w:t>
+      </w:r>
+    </w:p>
+    <w:p>
+      <w:pPr>
+        <w:pStyle w:val="ListParagraph"/>
+        <w:numPr>
+          <w:ilvl w:val="0"/>
+          <w:numId w:val="3"/>
+        </w:numPr>
+      </w:pPr>
+      <w:r>
+        <w:t>Switching</w:t>
+      </w:r>
+      <w:r>
+        <w:t xml:space="preserve"> around</w:t>
+      </w:r>
+      <w:r>
+        <w:t xml:space="preserve"> some letters in words</w:t>
+      </w:r>
+    </w:p>
+    <w:p>
+      <w:pPr>
+        <w:pStyle w:val="ListParagraph"/>
+        <w:numPr>
+          <w:ilvl w:val="0"/>
+          <w:numId w:val="3"/>
+        </w:numPr>
+      </w:pPr>
+      <w:r>
+        <w:t xml:space="preserve">Exploiting the Unicode right to left override </w:t>
+      </w:r>
+    </w:p>
+    <w:p>
+      <w:pPr>
+        <w:pStyle w:val="ListParagraph"/>
+        <w:numPr>
+          <w:ilvl w:val="0"/>
+          <w:numId w:val="3"/>
+        </w:numPr>
+      </w:pPr>
+      <w:r>
+        <w:t xml:space="preserve">Hiding the malicious </w:t>
+      </w:r>
+      <w:r>
+        <w:t>URL</w:t>
+      </w:r>
+      <w:r>
+        <w:t xml:space="preserve"> in a &lt; map &gt; tag within an HREF tag</w:t>
+      </w:r>
+    </w:p>
+    <w:p>
+      <w:pPr>
+        <w:pStyle w:val="ListParagraph"/>
+        <w:numPr>
+          <w:ilvl w:val="0"/>
+          <w:numId w:val="3"/>
+        </w:numPr>
+      </w:pPr>
+      <w:r>
+        <w:t>Using HTML encoded characters</w:t>
+      </w:r>
+    </w:p>
+    <w:p>
+      <w:pPr>
+        <w:pStyle w:val="ListParagraph"/>
+        <w:numPr>
+          <w:ilvl w:val="0"/>
+          <w:numId w:val="3"/>
+        </w:numPr>
+      </w:pPr>
+      <w:r>
+        <w:t>Using HTML to add tiny letter</w:t>
+      </w:r>
+      <w:r>
+        <w:t>s</w:t>
+      </w:r>
+      <w:r>
+        <w:t xml:space="preserve"> in words which can’t be noticed by a user</w:t>
+      </w:r>
+    </w:p>
+    <w:p>
+      <w:pPr>
+        <w:pStyle w:val="ListParagraph"/>
+        <w:numPr>
+          <w:ilvl w:val="0"/>
+          <w:numId w:val="3"/>
+        </w:numPr>
+      </w:pPr>
+      <w:r>
+        <w:t>Using HTML tables</w:t>
+      </w:r>
+    </w:p>
+    <w:p>
+      <w:pPr>
+        <w:pStyle w:val="ListParagraph"/>
+        <w:numPr>
+          <w:ilvl w:val="0"/>
+          <w:numId w:val="3"/>
+        </w:numPr>
+      </w:pPr>
+      <w:r>
+        <w:t>Use of JavaScript to hide messages</w:t>
+      </w:r>
+    </w:p>
+    <w:p>
+      <w:pPr>
+        <w:pStyle w:val="ListParagraph"/>
+        <w:numPr>
+          <w:ilvl w:val="0"/>
+          <w:numId w:val="3"/>
+        </w:numPr>
+      </w:pPr>
+      <w:r>
+        <w:t>Use of ASCII characters in a way that visually they look like characters.</w:t>
+      </w:r>
+    </w:p>
+    <w:p>
+      <w:pPr>
+        <w:pStyle w:val="ListParagraph"/>
+        <w:numPr>
+          <w:ilvl w:val="0"/>
+          <w:numId w:val="3"/>
+        </w:numPr>
+      </w:pPr>
+      <w:r>
+        <w:t>Spam engines imitating real mailers such as Hotmail, Outlook</w:t>
+      </w:r>
+    </w:p>
+    <w:p>
+      <w:pPr>
+        <w:pStyle w:val="ListParagraph"/>
+        <w:numPr>
+          <w:ilvl w:val="0"/>
+          <w:numId w:val="3"/>
+        </w:numPr>
+      </w:pPr>
+      <w:r>
+        <w:t>Using multiple ‘zombie’ computers to send spam since IP addresses can be added to block lists</w:t>
+      </w:r>
+    </w:p>
+    <w:p>
+      <w:pPr>
+        <w:pStyle w:val="ListParagraph"/>
+        <w:numPr>
+          <w:ilvl w:val="0"/>
+          <w:numId w:val="3"/>
+        </w:numPr>
+      </w:pPr>
+      <w:r>
+        <w:t>In order to fool spam filter algorithms they add more sentences  to pass the spam filter’s threshold</w:t>
+      </w:r>
+    </w:p>
+    <w:p>
+      <w:pPr>
+        <w:pStyle w:val="ListParagraph"/>
+        <w:numPr>
+          <w:ilvl w:val="0"/>
+          <w:numId w:val="3"/>
+        </w:numPr>
+      </w:pPr>
+      <w:r>
+        <w:t>These additional sentences can be the same colour with the background of a message so that a user does not notice them</w:t>
+      </w:r>
+    </w:p>
+    <w:p>
+      <w:pPr>
+        <w:pStyle w:val="ListParagraph"/>
+        <w:numPr>
+          <w:ilvl w:val="0"/>
+          <w:numId w:val="3"/>
+        </w:numPr>
+      </w:pPr>
+      <w:r>
+        <w:t>Use IP address with neutral or positive reputation</w:t>
+      </w:r>
+    </w:p>
+    <w:p>
+      <w:pPr>
+        <w:pStyle w:val="ListParagraph"/>
+        <w:numPr>
+          <w:ilvl w:val="0"/>
+          <w:numId w:val="3"/>
+        </w:numPr>
+      </w:pPr>
+      <w:r>
+        <w:lastRenderedPageBreak/>
+        <w:t>Using tiny URLs instead of full length URLs</w:t>
+      </w:r>
+    </w:p>
+    <w:p>
+      <w:pPr>
+        <w:pStyle w:val="ListParagraph"/>
+        <w:numPr>
+          <w:ilvl w:val="0"/>
+          <w:numId w:val="3"/>
+        </w:numPr>
+      </w:pPr>
+      <w:r>
+        <w:t xml:space="preserve">Using encoded URLs </w:t>
+      </w:r>
+    </w:p>
+    <w:p>
+      <w:pPr>
+        <w:pStyle w:val="ListParagraph"/>
+        <w:numPr>
+          <w:ilvl w:val="0"/>
+          <w:numId w:val="3"/>
+        </w:numPr>
+      </w:pPr>
+      <w:r>
+        <w:t xml:space="preserve">Use HTML to fool recipient by adding a malicious link on a legitimate service’s URL </w:t>
+      </w:r>
+    </w:p>
+    <w:p>
+      <w:pPr>
+        <w:pStyle w:val="ListParagraph"/>
+        <w:numPr>
+          <w:ilvl w:val="0"/>
+          <w:numId w:val="3"/>
+        </w:numPr>
+      </w:pPr>
+      <w:r>
+        <w:t>Splitting URLs in different parts and showing how the user can attach the parts to get the original URL</w:t>
+      </w:r>
+    </w:p>
+    <w:p>
+      <w:pPr>
+        <w:rPr>
+          <w:rFonts w:cs="Arial"/>
+          <w:color w:val="000000" w:themeColor="text1"/>
+          <w:shd w:val="clear" w:color="auto" w:fill="FFFFFF"/>
+        </w:rPr>
+      </w:pPr>
+      <w:r>
+        <w:t xml:space="preserve">Spammers study how spam filters work and then </w:t>
+      </w:r>
+      <w:r>
+        <w:t xml:space="preserve">try to </w:t>
+      </w:r>
+      <w:r>
+        <w:t xml:space="preserve">exploit their algorithms in order to bypass detection. </w:t>
+      </w:r>
+      <w:r>
+        <w:t>Therefore spam filters need to continuously be updated with detecting techniques and improved algorithms. Problems that can appear are false positive classifications which are</w:t>
+      </w:r>
+      <w:r>
+        <w:t xml:space="preserve"> legitimate</w:t>
+      </w:r>
+      <w:r>
+        <w:t xml:space="preserve"> messages that were marked as spam</w:t>
+      </w:r>
+      <w:r>
+        <w:t>.</w:t>
+      </w:r>
+      <w:r>
+        <w:rPr>
+          <w:rFonts w:ascii="Arial" w:hAnsi="Arial" w:cs="Arial"/>
+          <w:color w:val="333333"/>
+          <w:sz w:val="20"/>
+          <w:szCs w:val="20"/>
+          <w:shd w:val="clear" w:color="auto" w:fill="FFFFFF"/>
+        </w:rPr>
+        <w:t xml:space="preserve"> </w:t>
+      </w:r>
+      <w:r>
+        <w:rPr>
+          <w:rFonts w:ascii="Arial" w:hAnsi="Arial" w:cs="Arial"/>
+          <w:color w:val="333333"/>
+          <w:sz w:val="20"/>
+          <w:szCs w:val="20"/>
+          <w:shd w:val="clear" w:color="auto" w:fill="FFFFFF"/>
+        </w:rPr>
+        <w:t xml:space="preserve">Email services such as GMAIL by Google </w:t>
+      </w:r>
+      <w:r>
+        <w:rPr>
+          <w:rFonts w:cs="Arial"/>
+          <w:color w:val="000000" w:themeColor="text1"/>
+          <w:shd w:val="clear" w:color="auto" w:fill="FFFFFF"/>
+        </w:rPr>
+        <w:t xml:space="preserve">try to improve their algorithms in order to reduce the number of false positive detections either by using familiarity such as adding an e-mail address to an approved senders list (contacts) or creating your own filters. </w:t>
+      </w:r>
+    </w:p>
+    <w:p>
+      <w:pPr>
+        <w:rPr>
+          <w:rFonts w:cs="Arial"/>
+          <w:color w:val="000000" w:themeColor="text1"/>
+          <w:shd w:val="clear" w:color="auto" w:fill="FFFFFF"/>
+        </w:rPr>
+      </w:pPr>
+      <w:r>
+        <w:t xml:space="preserve">There numerous of patterns that filters tend to look at and there are many websites that help legitimate users avoid spam classification by </w:t>
+      </w:r>
+      <w:r>
+        <w:t>following</w:t>
+      </w:r>
+      <w:r>
+        <w:t xml:space="preserve"> some rules. </w:t>
+      </w:r>
+    </w:p>
+    <w:p>
+      <w:r>
+        <w:t xml:space="preserve">Some of the </w:t>
+      </w:r>
+      <w:r>
+        <w:t>rules</w:t>
+      </w:r>
+      <w:r>
+        <w:t xml:space="preserve"> that are mentioned online are:</w:t>
+      </w:r>
+    </w:p>
+    <w:p>
+      <w:pPr>
+        <w:pStyle w:val="ListParagraph"/>
+        <w:numPr>
+          <w:ilvl w:val="0"/>
+          <w:numId w:val="3"/>
+        </w:numPr>
+      </w:pPr>
+      <w:r>
+        <w:t>Use of words such as ‘free’, ’urgent’, ‘click here’</w:t>
+      </w:r>
+      <w:r>
+        <w:t>, ’once in a lifetime’</w:t>
+      </w:r>
+      <w:r>
+        <w:t xml:space="preserve"> or characters such as $$, XXX</w:t>
+      </w:r>
+    </w:p>
+    <w:p>
+      <w:pPr>
+        <w:pStyle w:val="ListParagraph"/>
+        <w:numPr>
+          <w:ilvl w:val="0"/>
+          <w:numId w:val="3"/>
+        </w:numPr>
+      </w:pPr>
+      <w:r>
+        <w:t>Talks about money, claims money back guaranteed</w:t>
+      </w:r>
+    </w:p>
+    <w:p>
+      <w:pPr>
+        <w:pStyle w:val="ListParagraph"/>
+        <w:numPr>
+          <w:ilvl w:val="0"/>
+          <w:numId w:val="3"/>
+        </w:numPr>
+      </w:pPr>
+      <w:r>
+        <w:t>Excessive use of caps lock</w:t>
+      </w:r>
+    </w:p>
+    <w:p>
+      <w:pPr>
+        <w:pStyle w:val="ListParagraph"/>
+        <w:numPr>
+          <w:ilvl w:val="0"/>
+          <w:numId w:val="3"/>
+        </w:numPr>
+      </w:pPr>
+      <w:r>
+        <w:t xml:space="preserve">Excessive amount of </w:t>
+      </w:r>
+      <w:r>
+        <w:t>images</w:t>
+      </w:r>
+      <w:r>
+        <w:t xml:space="preserve"> or links</w:t>
+      </w:r>
+      <w:r>
+        <w:t xml:space="preserve"> with not enough text</w:t>
+      </w:r>
+    </w:p>
+    <w:p>
+      <w:pPr>
+        <w:pStyle w:val="ListParagraph"/>
+        <w:numPr>
+          <w:ilvl w:val="0"/>
+          <w:numId w:val="3"/>
+        </w:numPr>
+      </w:pPr>
+      <w:r>
+        <w:t xml:space="preserve">Use of bright </w:t>
+      </w:r>
+      <w:proofErr w:type="spellStart"/>
+      <w:r>
+        <w:t>colors</w:t>
+      </w:r>
+      <w:proofErr w:type="spellEnd"/>
+      <w:r>
+        <w:t xml:space="preserve"> and irregular font size (too small)</w:t>
+      </w:r>
+    </w:p>
+    <w:p>
+      <w:pPr>
+        <w:pStyle w:val="ListParagraph"/>
+        <w:numPr>
+          <w:ilvl w:val="0"/>
+          <w:numId w:val="3"/>
+        </w:numPr>
+      </w:pPr>
+      <w:r>
+        <w:t>Use of attachment of files of these formats:  exe, bat, com etc.</w:t>
+      </w:r>
+    </w:p>
+    <w:p>
+      <w:pPr>
+        <w:pStyle w:val="ListParagraph"/>
+        <w:numPr>
+          <w:ilvl w:val="0"/>
+          <w:numId w:val="3"/>
+        </w:numPr>
+      </w:pPr>
+      <w:r>
+        <w:t>Claiming that is a legitimate e-mail</w:t>
+      </w:r>
+    </w:p>
+    <w:p>
+      <w:pPr>
+        <w:pStyle w:val="ListParagraph"/>
+        <w:numPr>
+          <w:ilvl w:val="0"/>
+          <w:numId w:val="3"/>
+        </w:numPr>
+      </w:pPr>
+      <w:r>
+        <w:t xml:space="preserve">Use well known mailers </w:t>
+      </w:r>
+    </w:p>
+    <w:p>
+      <w:pPr>
+        <w:pStyle w:val="ListParagraph"/>
+        <w:numPr>
+          <w:ilvl w:val="0"/>
+          <w:numId w:val="3"/>
+        </w:numPr>
+      </w:pPr>
+      <w:r>
+        <w:t>Timing : frequent e-mails from an address can be marked as spam</w:t>
+      </w:r>
+    </w:p>
+    <w:p>
+      <w:pPr>
+        <w:pStyle w:val="ListParagraph"/>
+      </w:pPr>
+    </w:p>
+    <w:p>
+      <w:pPr>
+        <w:pStyle w:val="ListParagraph"/>
+      </w:pPr>
+      <w:r>
+        <w:t>Bibliography</w:t>
+      </w:r>
+    </w:p>
+    <w:p>
+      <w:pPr>
+        <w:pStyle w:val="ListParagraph"/>
+      </w:pPr>
+      <w:hyperlink r:id="rId6" w:history="1">
+        <w:r>
+          <w:rPr>
+            <w:rStyle w:val="Hyperlink"/>
+          </w:rPr>
+          <w:t>http://searchmidmarketsecurity.techtarget.com/definition/spam-filter</w:t>
+        </w:r>
+      </w:hyperlink>
+    </w:p>
+    <w:p>
+      <w:pPr>
+        <w:pStyle w:val="ListParagraph"/>
+      </w:pPr>
+      <w:hyperlink r:id="rId7" w:history="1">
+        <w:r>
+          <w:rPr>
+            <w:rStyle w:val="Hyperlink"/>
+          </w:rPr>
+          <w:t>http://www.windowsecurity.com/uplarticle/anti-spam/Spammer_tricks.pdf</w:t>
+        </w:r>
+      </w:hyperlink>
+    </w:p>
+    <w:p>
+      <w:pPr>
+        <w:pStyle w:val="ListParagraph"/>
+      </w:pPr>
+      <w:hyperlink r:id="rId8" w:history="1">
+        <w:r>
+          <w:rPr>
+            <w:rStyle w:val="Hyperlink"/>
+          </w:rPr>
+          <w:t>http://www.google.com/support/enterprise/static/postini/docs/admin/en/troubleshooting_spe/faq_spam_falsepositives.html</w:t>
+        </w:r>
+      </w:hyperlink>
+    </w:p>
+    <w:p>
+      <w:pPr>
+        <w:pStyle w:val="ListParagraph"/>
+      </w:pPr>
+      <w:hyperlink r:id="rId9" w:history="1">
+        <w:r>
+          <w:rPr>
+            <w:rStyle w:val="Hyperlink"/>
+          </w:rPr>
+          <w:t>https://support.google.com/mail/answer/9008?hl=en</w:t>
+        </w:r>
+      </w:hyperlink>
+    </w:p>
+    <w:p>
+      <w:pPr>
+        <w:pStyle w:val="ListParagraph"/>
+      </w:pPr>
+      <w:hyperlink r:id="rId10" w:history="1">
+        <w:r>
+          <w:rPr>
+            <w:rStyle w:val="Hyperlink"/>
+          </w:rPr>
+          <w:t>https://support.google.com/mail/answer/25760?hl=en</w:t>
+        </w:r>
+      </w:hyperlink>
+    </w:p>
+    <w:p>
+      <w:pPr>
+        <w:pStyle w:val="ListParagraph"/>
+      </w:pPr>
+    </w:p>
+    <w:p>
+      <w:hyperlink r:id="rId11" w:history="1">
+        <w:r>
+          <w:rPr>
+            <w:rStyle w:val="Hyperlink"/>
+          </w:rPr>
+          <w:t>http://www.process.com/psc/fileadmin/user_upload/whitepapers/pmas/common_spammer_tricks.pdf</w:t>
+        </w:r>
+      </w:hyperlink>
+    </w:p>
+    <w:p>
+      <w:hyperlink r:id="rId12" w:history="1">
+        <w:r>
+          <w:rPr>
+            <w:rStyle w:val="Hyperlink"/>
+          </w:rPr>
+          <w:t>http://www.itnewsafrica.com/2009/11/10-tricks-used-by-spammers-to-get-into-your-inbox/</w:t>
+        </w:r>
+      </w:hyperlink>
+    </w:p>
+    <w:p>
+      <w:hyperlink r:id="rId13" w:history="1">
+        <w:r>
+          <w:rPr>
+            <w:rStyle w:val="Hyperlink"/>
+          </w:rPr>
+          <w:t>http://www.seas.upenn.edu/cets/answers/spamblock-false.html</w:t>
+        </w:r>
+      </w:hyperlink>
+    </w:p>
+    <w:p>
+      <w:hyperlink r:id="rId14" w:history="1">
+        <w:r>
+          <w:rPr>
+            <w:rStyle w:val="Hyperlink"/>
+          </w:rPr>
+          <w:t>http://www.seas.upenn.edu/cets/answers/send-prohibited-attachments.html</w:t>
+        </w:r>
+      </w:hyperlink>
+    </w:p>
+    <w:p>
+      <w:hyperlink r:id="rId15" w:history="1">
+        <w:r>
+          <w:rPr>
+            <w:rStyle w:val="Hyperlink"/>
+          </w:rPr>
+          <w:t>http://mailchimp.com/resources/guides/how-to-avoid-spam-filters/html/</w:t>
+        </w:r>
+      </w:hyperlink>
+    </w:p>
+    <w:p>
+      <w:hyperlink r:id="rId16" w:history="1">
+        <w:r>
+          <w:rPr>
+            <w:rStyle w:val="Hyperlink"/>
+          </w:rPr>
+          <w:t>http://blog.crazyegg.com/2012/06/26/avoid-email-spam-filter/</w:t>
+        </w:r>
+      </w:hyperlink>
+    </w:p>
+    <w:p>
+      <w:hyperlink r:id="rId17" w:history="1">
+        <w:r>
+          <w:rPr>
+            <w:rStyle w:val="Hyperlink"/>
+          </w:rPr>
+          <w:t>http://www.theemailadmin.com/2012/03/5-tricks-spammers-use-to-get-past-your-filter/</w:t>
+        </w:r>
+      </w:hyperlink>
+    </w:p>
+    <w:p>
+      <w:hyperlink r:id="rId18" w:history="1">
+        <w:r>
+          <w:rPr>
+            <w:rStyle w:val="Hyperlink"/>
+          </w:rPr>
+          <w:t>http://www.pandasecurity.com/homeusers/security-info/types-malware/spam/</w:t>
+        </w:r>
+      </w:hyperlink>
+    </w:p>
+    <w:p>
+      <w:hyperlink r:id="rId19" w:history="1">
+        <w:r>
+          <w:rPr>
+            <w:rStyle w:val="Hyperlink"/>
+          </w:rPr>
+          <w:t>https://www.campaignmonitor.com/blog/post/1971/what-are-some-good-methods-for</w:t>
+        </w:r>
+      </w:hyperlink>
+    </w:p>
+    <w:p>
+      <w:pPr>
+        <w:rPr>
+          <w:sz w:val="28"/>
+        </w:rPr>
+      </w:pPr>
+    </w:p>
+    <w:p>
+      <w:pPr>
+        <w:rPr>
+          <w:sz w:val="28"/>
+        </w:rPr>
+      </w:pPr>
+      <w:r>
+        <w:rPr>
+          <w:sz w:val="28"/>
+        </w:rPr>
+        <w:t>How to stay safe</w:t>
+      </w:r>
+    </w:p>
+    <w:p>
+      <w:r>
+        <w:t>“Better safe than sorry” is a popular saying that is used in situations where it is important to stay safe and avoid any risks even if the situation might not seem all that risky. This is often true when it comes to reading digital messages</w:t>
+      </w:r>
+      <w:r>
+        <w:t xml:space="preserve">, even if it might not seem </w:t>
+      </w:r>
+      <w:r>
+        <w:t>as something that might harm you, it can and you might not realise the extent of the damage that it has or will cost</w:t>
+      </w:r>
+      <w:r>
+        <w:t xml:space="preserve"> you until it’s too late</w:t>
+      </w:r>
+      <w:r>
+        <w:t>.</w:t>
+      </w:r>
+      <w:r>
+        <w:t xml:space="preserve"> Companies can rely on their </w:t>
+      </w:r>
+      <w:r>
+        <w:t>reputation</w:t>
+      </w:r>
+      <w:r>
+        <w:t xml:space="preserve"> and productivity in order to be successful. Spam can have a negative effect on a worker’s time and productivity; it can also cost a company or an individual a significant amount of money to repair the damages that it might inflict due to the possibility of malware infections or loss of information. These are some of the reasons of why it is important to take appropriate measures in order to defend against spam.</w:t>
+      </w:r>
+    </w:p>
+    <w:p>
+      <w:r>
+        <w:t>Spam often present ideal situations to their potential victims whether it is a job opportunity or a great offer on certain products</w:t>
+      </w:r>
+      <w:r>
+        <w:t>/services</w:t>
+      </w:r>
+      <w:r>
+        <w:t xml:space="preserve"> and the saying that comes to mind is “if something is too good to be true, it probably is”.</w:t>
+      </w:r>
+      <w:r>
+        <w:t xml:space="preserve"> One of the first things to look out for is these messages that present ideal situations which are can be unrealistic and avoid them. The general rule is to not open spam messages, some of these messages summarize their purpose in the subject field but a lot of them either prefer to leave it blank or ambiguous in order to tempt a user into opening it. If the message that you have received is from an unknown or unfamiliar sender then do not open it.</w:t>
+      </w:r>
+      <w:r>
+        <w:t xml:space="preserve"> </w:t>
+      </w:r>
+    </w:p>
+    <w:p>
+      <w:r>
+        <w:t>A message may not look as spam as spammers can make messages look like they are legit by using a company’s logo and layout. However services in general do not request account details to be confirmed or shared via e-mail</w:t>
+      </w:r>
+      <w:r>
+        <w:t>, contact the service via telephone to confirm or report the message</w:t>
+      </w:r>
+      <w:r>
         <w:t xml:space="preserve">. </w:t>
       </w:r>
-      <w:r>
-        <w:rPr>
+    </w:p>
+    <w:p>
+      <w:r>
+        <w:t xml:space="preserve">Spam can often keep the message as general as possible, not using a user’s name or any specific detail about the user. If the message looks suspicious avoid replying to it and avoid clicking on any link in the e-mail content. If you are unsure type the link into your browser </w:t>
+      </w:r>
+      <w:r>
+        <w:t xml:space="preserve">(do not click to open the website) </w:t>
+      </w:r>
+      <w:r>
+        <w:t>or hover over the link and try to look for any unusual patterns or do some research to find the official link to the service’s website and see if they match</w:t>
+      </w:r>
+      <w:r>
+        <w:t xml:space="preserve">. Spam often includes an ‘Unsubscribe’ link in their message that does nothing but confirm that the e-mail address that they used to contact you is active. As an extra security measure disable the preview pane and loading of images in your mailing software. </w:t>
+      </w:r>
+    </w:p>
+    <w:p>
+      <w:r>
+        <w:t xml:space="preserve">Finally, it is highly recommended that </w:t>
+      </w:r>
+      <w:r>
+        <w:t>antivirus</w:t>
+      </w:r>
+      <w:r>
+        <w:t xml:space="preserve"> software </w:t>
+      </w:r>
+      <w:r>
+        <w:t>and filtering software</w:t>
+      </w:r>
+      <w:r>
+        <w:t xml:space="preserve"> are regularly used and</w:t>
+      </w:r>
+      <w:r>
+        <w:t xml:space="preserve"> </w:t>
+      </w:r>
+      <w:r>
+        <w:t>are k</w:t>
+      </w:r>
+      <w:r>
+        <w:t>ep</w:t>
+      </w:r>
+      <w:r>
+        <w:t>t</w:t>
+      </w:r>
+      <w:r>
+        <w:t xml:space="preserve"> them up-to-date.</w:t>
+      </w:r>
+      <w:r>
+        <w:t xml:space="preserve"> Some email services such as GMAIL use </w:t>
+      </w:r>
+      <w:r>
+        <w:rPr>
+          <w:rFonts w:cs="Arial"/>
           <w:color w:val="000000" w:themeColor="text1"/>
-        </w:rPr>
-        <w:t>According</w:t>
-      </w:r>
-      <w:r>
-        <w:rPr>
+          <w:shd w:val="clear" w:color="auto" w:fill="FFFFFF"/>
+        </w:rPr>
+        <w:t>antivirus software to scan attachments</w:t>
+      </w:r>
+      <w:r>
+        <w:rPr>
+          <w:rFonts w:cs="Arial"/>
           <w:color w:val="000000" w:themeColor="text1"/>
-        </w:rPr>
-        <w:t xml:space="preserve"> multiple online sources</w:t>
-      </w:r>
-      <w:r>
-        <w:rPr>
+          <w:shd w:val="clear" w:color="auto" w:fill="FFFFFF"/>
+        </w:rPr>
+        <w:t xml:space="preserve"> of incoming and outgoing messages</w:t>
+      </w:r>
+      <w:r>
+        <w:rPr>
+          <w:rFonts w:cs="Arial"/>
           <w:color w:val="000000" w:themeColor="text1"/>
-        </w:rPr>
-        <w:t xml:space="preserve"> on spam,</w:t>
-      </w:r>
-      <w:r>
-        <w:rPr>
+          <w:shd w:val="clear" w:color="auto" w:fill="FFFFFF"/>
+        </w:rPr>
+        <w:t xml:space="preserve"> for malware. If malware </w:t>
+      </w:r>
+      <w:r>
+        <w:rPr>
+          <w:rFonts w:cs="Arial"/>
           <w:color w:val="000000" w:themeColor="text1"/>
+          <w:shd w:val="clear" w:color="auto" w:fill="FFFFFF"/>
+        </w:rPr>
+        <w:t>are detected</w:t>
+      </w:r>
+      <w:r>
+        <w:rPr>
+          <w:rFonts w:cs="Arial"/>
+          <w:color w:val="000000" w:themeColor="text1"/>
+          <w:shd w:val="clear" w:color="auto" w:fill="FFFFFF"/>
+        </w:rPr>
+        <w:t xml:space="preserve"> then attachments are made unavailable </w:t>
+      </w:r>
+      <w:r>
+        <w:rPr>
+          <w:rFonts w:cs="Arial"/>
+          <w:color w:val="000000" w:themeColor="text1"/>
+          <w:shd w:val="clear" w:color="auto" w:fill="FFFFFF"/>
+        </w:rPr>
+        <w:t xml:space="preserve">for download </w:t>
+      </w:r>
+      <w:r>
+        <w:rPr>
+          <w:rFonts w:cs="Arial"/>
+          <w:color w:val="000000" w:themeColor="text1"/>
+          <w:shd w:val="clear" w:color="auto" w:fill="FFFFFF"/>
+        </w:rPr>
+        <w:t xml:space="preserve">to the receiver </w:t>
+      </w:r>
+      <w:r>
+        <w:rPr>
+          <w:rFonts w:cs="Arial"/>
+          <w:color w:val="000000" w:themeColor="text1"/>
+          <w:shd w:val="clear" w:color="auto" w:fill="FFFFFF"/>
+        </w:rPr>
+        <w:t>or notify the user/sender that the message cannot be sent until the infected attachment is removed.</w:t>
+      </w:r>
+      <w:r>
+        <w:rPr>
+          <w:rFonts w:cs="Arial"/>
+          <w:color w:val="000000" w:themeColor="text1"/>
+          <w:shd w:val="clear" w:color="auto" w:fill="FFFFFF"/>
         </w:rPr>
         <w:t xml:space="preserve"> </w:t>
       </w:r>
       <w:r>
-        <w:rPr>
-          <w:color w:val="000000" w:themeColor="text1"/>
-        </w:rPr>
-        <w:t xml:space="preserve">there are </w:t>
-      </w:r>
-      <w:r>
-        <w:rPr>
-          <w:color w:val="000000" w:themeColor="text1"/>
-        </w:rPr>
-        <w:t>a lot of</w:t>
-      </w:r>
-      <w:r>
-        <w:rPr>
-          <w:color w:val="000000" w:themeColor="text1"/>
-        </w:rPr>
         <w:t xml:space="preserve"> </w:t>
       </w:r>
-      <w:r>
-        <w:rPr>
-          <w:color w:val="000000" w:themeColor="text1"/>
-        </w:rPr>
-        <w:t>tricks used</w:t>
-      </w:r>
-      <w:r>
-        <w:rPr>
-          <w:color w:val="000000" w:themeColor="text1"/>
-        </w:rPr>
-        <w:t xml:space="preserve"> </w:t>
-      </w:r>
-      <w:r>
-        <w:rPr>
-          <w:color w:val="000000" w:themeColor="text1"/>
-        </w:rPr>
-        <w:t xml:space="preserve">in order to fool spam filters into thinking that the message </w:t>
-      </w:r>
-      <w:r>
-        <w:t>is a legit message and therefore avoid detection. Here are some of the techniques</w:t>
-      </w:r>
-      <w:r>
-        <w:t xml:space="preserve"> used by spammers</w:t>
-      </w:r>
-      <w:r>
-        <w:t>:</w:t>
-      </w:r>
-    </w:p>
-    <w:p>
-      <w:pPr>
-        <w:pStyle w:val="ListParagraph"/>
-        <w:numPr>
-          <w:ilvl w:val="0"/>
-          <w:numId w:val="3"/>
-        </w:numPr>
-      </w:pPr>
-      <w:r>
-        <w:t>Line breaks at unexpected parts of a message</w:t>
-      </w:r>
-    </w:p>
-    <w:p>
-      <w:pPr>
-        <w:pStyle w:val="ListParagraph"/>
-        <w:numPr>
-          <w:ilvl w:val="0"/>
-          <w:numId w:val="3"/>
-        </w:numPr>
-      </w:pPr>
-      <w:r>
-        <w:t>Adding spaces between characters in words</w:t>
-      </w:r>
-    </w:p>
-    <w:p>
-      <w:pPr>
-        <w:pStyle w:val="ListParagraph"/>
-        <w:numPr>
-          <w:ilvl w:val="0"/>
-          <w:numId w:val="3"/>
-        </w:numPr>
-      </w:pPr>
-      <w:r>
-        <w:t>Replace spaces with a specific character</w:t>
-      </w:r>
-    </w:p>
-    <w:p>
-      <w:pPr>
-        <w:pStyle w:val="ListParagraph"/>
-        <w:numPr>
-          <w:ilvl w:val="0"/>
-          <w:numId w:val="3"/>
-        </w:numPr>
-      </w:pPr>
-      <w:r>
-        <w:t>Use of null characters</w:t>
-      </w:r>
-    </w:p>
-    <w:p>
-      <w:pPr>
-        <w:pStyle w:val="ListParagraph"/>
-        <w:numPr>
-          <w:ilvl w:val="0"/>
-          <w:numId w:val="3"/>
-        </w:numPr>
-      </w:pPr>
-      <w:r>
-        <w:t>Use of characters from foreign languages that look like English characters</w:t>
-      </w:r>
-    </w:p>
-    <w:p>
-      <w:pPr>
-        <w:pStyle w:val="ListParagraph"/>
-        <w:numPr>
-          <w:ilvl w:val="0"/>
-          <w:numId w:val="3"/>
-        </w:numPr>
-      </w:pPr>
-      <w:r>
-        <w:t>Switching</w:t>
-      </w:r>
-      <w:r>
-        <w:t xml:space="preserve"> around</w:t>
-      </w:r>
-      <w:r>
-        <w:t xml:space="preserve"> some letters in words</w:t>
-      </w:r>
-    </w:p>
-    <w:p>
-      <w:pPr>
-        <w:pStyle w:val="ListParagraph"/>
-        <w:numPr>
-          <w:ilvl w:val="0"/>
-          <w:numId w:val="3"/>
-        </w:numPr>
-      </w:pPr>
-      <w:r>
-        <w:t xml:space="preserve">Exploiting the Unicode right to left override </w:t>
-      </w:r>
-    </w:p>
-    <w:p>
-      <w:pPr>
-        <w:pStyle w:val="ListParagraph"/>
-        <w:numPr>
-          <w:ilvl w:val="0"/>
-          <w:numId w:val="3"/>
-        </w:numPr>
-      </w:pPr>
-      <w:r>
-        <w:t xml:space="preserve">Hiding the malicious </w:t>
-      </w:r>
-      <w:r>
-        <w:t>URL</w:t>
-      </w:r>
-      <w:r>
-        <w:t xml:space="preserve"> in a &lt; map &gt; tag within an HREF tag</w:t>
-      </w:r>
-    </w:p>
-    <w:p>
-      <w:pPr>
-        <w:pStyle w:val="ListParagraph"/>
-        <w:numPr>
-          <w:ilvl w:val="0"/>
-          <w:numId w:val="3"/>
-        </w:numPr>
-      </w:pPr>
-      <w:r>
-        <w:t>Using HTML encoded characters</w:t>
-      </w:r>
-    </w:p>
-    <w:p>
-      <w:pPr>
-        <w:pStyle w:val="ListParagraph"/>
-        <w:numPr>
-          <w:ilvl w:val="0"/>
-          <w:numId w:val="3"/>
-        </w:numPr>
-      </w:pPr>
-      <w:r>
-        <w:t>Using HTML to add tiny letter</w:t>
-      </w:r>
-      <w:r>
-        <w:t>s</w:t>
-      </w:r>
-      <w:r>
-        <w:t xml:space="preserve"> in words which can’t be noticed by a user</w:t>
-      </w:r>
-    </w:p>
-    <w:p>
-      <w:pPr>
-        <w:pStyle w:val="ListParagraph"/>
-        <w:numPr>
-          <w:ilvl w:val="0"/>
-          <w:numId w:val="3"/>
-        </w:numPr>
-      </w:pPr>
-      <w:r>
-        <w:t>Using HTML tables</w:t>
-      </w:r>
-    </w:p>
-    <w:p>
-      <w:pPr>
-        <w:pStyle w:val="ListParagraph"/>
-        <w:numPr>
-          <w:ilvl w:val="0"/>
-          <w:numId w:val="3"/>
-        </w:numPr>
-      </w:pPr>
-      <w:r>
-        <w:t>Use of JavaScript to hide messages</w:t>
-      </w:r>
-    </w:p>
-    <w:p>
-      <w:pPr>
-        <w:pStyle w:val="ListParagraph"/>
-        <w:numPr>
-          <w:ilvl w:val="0"/>
-          <w:numId w:val="3"/>
-        </w:numPr>
-      </w:pPr>
-      <w:r>
-        <w:t>Use of ASCII characters in a way that visually they look like characters.</w:t>
-      </w:r>
-    </w:p>
-    <w:p>
-      <w:pPr>
-        <w:pStyle w:val="ListParagraph"/>
-        <w:numPr>
-          <w:ilvl w:val="0"/>
-          <w:numId w:val="3"/>
-        </w:numPr>
-      </w:pPr>
-      <w:r>
-        <w:t>Spam engines imitating real mailers such as Hotmail, Outlook</w:t>
-      </w:r>
-    </w:p>
-    <w:p>
-      <w:pPr>
-        <w:pStyle w:val="ListParagraph"/>
-        <w:numPr>
-          <w:ilvl w:val="0"/>
-          <w:numId w:val="3"/>
-        </w:numPr>
-      </w:pPr>
-      <w:r>
-        <w:t>Using multiple ‘zombie’ computers to send spam since IP addresses can be added to block lists</w:t>
-      </w:r>
-    </w:p>
-    <w:p>
-      <w:pPr>
-        <w:pStyle w:val="ListParagraph"/>
-        <w:numPr>
-          <w:ilvl w:val="0"/>
-          <w:numId w:val="3"/>
-        </w:numPr>
-      </w:pPr>
-      <w:r>
-        <w:t>In order to fool spam filter algorithms they add more sentences  to pass the spam filter’s threshold</w:t>
-      </w:r>
-    </w:p>
-    <w:p>
-      <w:pPr>
-        <w:pStyle w:val="ListParagraph"/>
-        <w:numPr>
-          <w:ilvl w:val="0"/>
-          <w:numId w:val="3"/>
-        </w:numPr>
-      </w:pPr>
-      <w:r>
-        <w:t>These additional sentences can be the same colour with the background of a message so that a user does not notice them</w:t>
-      </w:r>
-    </w:p>
-    <w:p>
-      <w:pPr>
-        <w:pStyle w:val="ListParagraph"/>
-        <w:numPr>
-          <w:ilvl w:val="0"/>
-          <w:numId w:val="3"/>
-        </w:numPr>
-      </w:pPr>
-      <w:r>
-        <w:t>Use IP address with neutral or positive reputation</w:t>
-      </w:r>
-    </w:p>
-    <w:p>
-      <w:pPr>
-        <w:pStyle w:val="ListParagraph"/>
-        <w:numPr>
-          <w:ilvl w:val="0"/>
-          <w:numId w:val="3"/>
-        </w:numPr>
-      </w:pPr>
-      <w:r>
-        <w:t>Using tiny URLs instead of full length URLs</w:t>
-      </w:r>
-    </w:p>
-    <w:p>
-      <w:pPr>
-        <w:pStyle w:val="ListParagraph"/>
-        <w:numPr>
-          <w:ilvl w:val="0"/>
-          <w:numId w:val="3"/>
-        </w:numPr>
-      </w:pPr>
-      <w:r>
-        <w:t xml:space="preserve">Using encoded URLs </w:t>
-      </w:r>
-    </w:p>
-    <w:p>
-      <w:pPr>
-        <w:pStyle w:val="ListParagraph"/>
-        <w:numPr>
-          <w:ilvl w:val="0"/>
-          <w:numId w:val="3"/>
-        </w:numPr>
-      </w:pPr>
-      <w:r>
-        <w:t xml:space="preserve">Use HTML to fool recipient by adding a malicious link on a legitimate service’s URL </w:t>
-      </w:r>
-    </w:p>
-    <w:p>
-      <w:pPr>
-        <w:pStyle w:val="ListParagraph"/>
-        <w:numPr>
-          <w:ilvl w:val="0"/>
-          <w:numId w:val="3"/>
-        </w:numPr>
-      </w:pPr>
+    </w:p>
+    <w:p>
       <w:r>
         <w:lastRenderedPageBreak/>
-        <w:t>Splitting URLs in different parts and showing how the user can attach the parts to get the original URL</w:t>
-      </w:r>
-    </w:p>
-    <w:p>
-      <w:r>
-        <w:t>Spam filters were introduced to defend against spam e-</w:t>
-      </w:r>
-      <w:r>
-        <w:t>mails;</w:t>
-      </w:r>
-      <w:r>
-        <w:t xml:space="preserve"> they tend to look for specif</w:t>
-      </w:r>
-      <w:r>
-        <w:t xml:space="preserve">ic patterns in e-mails received. </w:t>
-      </w:r>
-      <w:r>
-        <w:t>Spammers tend to study how spam filters work and then exploit their algorithms in order to bypass detection.</w:t>
-      </w:r>
-      <w:r>
-        <w:t xml:space="preserve"> </w:t>
-      </w:r>
-      <w:r>
-        <w:t>Sometimes legitimate messages can be marked as spam since the meet certain criteria and are classified in that way.</w:t>
-      </w:r>
-      <w:r>
-        <w:t xml:space="preserve"> There numerous of patterns that filters tend to look at and there are many websites that help legitimate users avoid spam classification by </w:t>
-      </w:r>
-      <w:r>
-        <w:t>following</w:t>
-      </w:r>
-      <w:r>
-        <w:t xml:space="preserve"> some rules. </w:t>
-      </w:r>
-    </w:p>
-    <w:p>
-      <w:r>
-        <w:t xml:space="preserve">Some of the </w:t>
-      </w:r>
-      <w:r>
-        <w:t>rules</w:t>
-      </w:r>
-      <w:r>
-        <w:t xml:space="preserve"> that are mentioned online are:</w:t>
-      </w:r>
-    </w:p>
-    <w:p>
-      <w:pPr>
-        <w:pStyle w:val="ListParagraph"/>
-        <w:numPr>
-          <w:ilvl w:val="0"/>
-          <w:numId w:val="3"/>
-        </w:numPr>
-      </w:pPr>
-      <w:r>
-        <w:t>Use of words such as ‘free’, ’urgent’, ‘click here’</w:t>
-      </w:r>
-      <w:r>
-        <w:t>, ’once in a lifetime’</w:t>
-      </w:r>
-      <w:r>
-        <w:t xml:space="preserve"> or characters such as $$, XXX</w:t>
-      </w:r>
-    </w:p>
-    <w:p>
-      <w:pPr>
-        <w:pStyle w:val="ListParagraph"/>
-        <w:numPr>
-          <w:ilvl w:val="0"/>
-          <w:numId w:val="3"/>
-        </w:numPr>
-      </w:pPr>
-      <w:r>
-        <w:t>Talks about money, claims money back guaranteed</w:t>
-      </w:r>
-    </w:p>
-    <w:p>
-      <w:pPr>
-        <w:pStyle w:val="ListParagraph"/>
-        <w:numPr>
-          <w:ilvl w:val="0"/>
-          <w:numId w:val="3"/>
-        </w:numPr>
-      </w:pPr>
-      <w:r>
-        <w:t>Excessive use of caps lock</w:t>
-      </w:r>
-    </w:p>
-    <w:p>
-      <w:pPr>
-        <w:pStyle w:val="ListParagraph"/>
-        <w:numPr>
-          <w:ilvl w:val="0"/>
-          <w:numId w:val="3"/>
-        </w:numPr>
-      </w:pPr>
-      <w:r>
-        <w:t xml:space="preserve">Excessive amount of </w:t>
-      </w:r>
-      <w:r>
-        <w:t>images</w:t>
-      </w:r>
-      <w:r>
-        <w:t xml:space="preserve"> or links</w:t>
-      </w:r>
-      <w:r>
-        <w:t xml:space="preserve"> with not enough text</w:t>
-      </w:r>
-    </w:p>
-    <w:p>
-      <w:pPr>
-        <w:pStyle w:val="ListParagraph"/>
-        <w:numPr>
-          <w:ilvl w:val="0"/>
-          <w:numId w:val="3"/>
-        </w:numPr>
-      </w:pPr>
-      <w:r>
-        <w:t xml:space="preserve">Use of bright </w:t>
-      </w:r>
-      <w:proofErr w:type="spellStart"/>
-      <w:r>
-        <w:t>colors</w:t>
-      </w:r>
-      <w:proofErr w:type="spellEnd"/>
-      <w:r>
-        <w:t xml:space="preserve"> and irregular font size (too small)</w:t>
-      </w:r>
-    </w:p>
-    <w:p>
-      <w:pPr>
-        <w:pStyle w:val="ListParagraph"/>
-        <w:numPr>
-          <w:ilvl w:val="0"/>
-          <w:numId w:val="3"/>
-        </w:numPr>
-      </w:pPr>
-      <w:r>
-        <w:t>Use of attachment of files of these formats:  exe, bat, com etc.</w:t>
-      </w:r>
-    </w:p>
-    <w:p>
-      <w:pPr>
-        <w:pStyle w:val="ListParagraph"/>
-        <w:numPr>
-          <w:ilvl w:val="0"/>
-          <w:numId w:val="3"/>
-        </w:numPr>
-      </w:pPr>
-      <w:r>
-        <w:t>Claiming that is a legitimate e-mail</w:t>
-      </w:r>
-    </w:p>
-    <w:p>
-      <w:pPr>
-        <w:pStyle w:val="ListParagraph"/>
-        <w:numPr>
-          <w:ilvl w:val="0"/>
-          <w:numId w:val="3"/>
-        </w:numPr>
-      </w:pPr>
-      <w:r>
-        <w:t xml:space="preserve">Use well known mailers </w:t>
-      </w:r>
-    </w:p>
-    <w:p>
-      <w:pPr>
-        <w:pStyle w:val="ListParagraph"/>
-        <w:numPr>
-          <w:ilvl w:val="0"/>
-          <w:numId w:val="3"/>
-        </w:numPr>
-      </w:pPr>
-      <w:r>
-        <w:t>Timing : frequent e-mails from an address can be marked as spam</w:t>
-      </w:r>
-    </w:p>
-    <w:p>
-      <w:pPr>
-        <w:pStyle w:val="ListParagraph"/>
-      </w:pPr>
-    </w:p>
-    <w:p>
-      <w:pPr>
-        <w:pStyle w:val="ListParagraph"/>
-      </w:pPr>
-      <w:r>
         <w:t>Bibliography</w:t>
       </w:r>
     </w:p>
     <w:p>
-      <w:pPr>
-        <w:pStyle w:val="ListParagraph"/>
-      </w:pPr>
-      <w:hyperlink r:id="rId6" w:history="1">
-        <w:r>
-          <w:rPr>
-            <w:rStyle w:val="Hyperlink"/>
-          </w:rPr>
-          <w:t>http://searchmidmarketsecurity.techtarget.com/definition/spam-filter</w:t>
-        </w:r>
-      </w:hyperlink>
-    </w:p>
-    <w:p>
-      <w:pPr>
-        <w:pStyle w:val="ListParagraph"/>
-      </w:pPr>
-      <w:hyperlink r:id="rId7" w:history="1">
-        <w:r>
-          <w:rPr>
-            <w:rStyle w:val="Hyperlink"/>
-          </w:rPr>
-          <w:t>http://www.windowsecurity.com/uplarticle/anti-spam/Spammer_tricks.pdf</w:t>
-        </w:r>
-      </w:hyperlink>
-    </w:p>
-    <w:p>
-      <w:pPr>
-        <w:pStyle w:val="ListParagraph"/>
-      </w:pPr>
-    </w:p>
-    <w:p>
-      <w:hyperlink r:id="rId8" w:history="1">
-        <w:r>
-          <w:rPr>
-            <w:rStyle w:val="Hyperlink"/>
-          </w:rPr>
-          <w:t>http://www.process.com/psc/fileadmin/user_upload/whitepapers/pmas/common_spammer_tricks.pdf</w:t>
-        </w:r>
-      </w:hyperlink>
-    </w:p>
-    <w:p>
-      <w:hyperlink r:id="rId9" w:history="1">
-        <w:r>
-          <w:rPr>
-            <w:rStyle w:val="Hyperlink"/>
-          </w:rPr>
-          <w:t>http://www.itnewsafrica.com/2009/11/10-tricks-used-by-spammers-to-get-into-your-inbox/</w:t>
-        </w:r>
-      </w:hyperlink>
-    </w:p>
-    <w:p>
-      <w:hyperlink r:id="rId10" w:history="1">
-        <w:r>
-          <w:rPr>
-            <w:rStyle w:val="Hyperlink"/>
-          </w:rPr>
-          <w:t>http://www.seas.upenn.edu/cets/answers/spamblock-false.html</w:t>
-        </w:r>
-      </w:hyperlink>
-    </w:p>
-    <w:p>
-      <w:hyperlink r:id="rId11" w:history="1">
-        <w:r>
-          <w:rPr>
-            <w:rStyle w:val="Hyperlink"/>
-          </w:rPr>
-          <w:t>http://www.seas.upenn.edu/cets/answers/send-prohibited-attachments.html</w:t>
-        </w:r>
-      </w:hyperlink>
-    </w:p>
-    <w:p>
-      <w:hyperlink r:id="rId12" w:history="1">
-        <w:r>
-          <w:rPr>
-            <w:rStyle w:val="Hyperlink"/>
-          </w:rPr>
-          <w:t>http://mailchimp.com/resources/guides/how-to-avoid-spam-filters/html/</w:t>
-        </w:r>
-      </w:hyperlink>
-    </w:p>
-    <w:p>
-      <w:hyperlink r:id="rId13" w:history="1">
-        <w:r>
-          <w:rPr>
-            <w:rStyle w:val="Hyperlink"/>
-          </w:rPr>
-          <w:t>http://blog.crazyegg.com/2012/06/26/avoid-email-spam-filter/</w:t>
-        </w:r>
-      </w:hyperlink>
-    </w:p>
-    <w:p>
-      <w:hyperlink r:id="rId14" w:history="1">
-        <w:r>
-          <w:rPr>
-            <w:rStyle w:val="Hyperlink"/>
-          </w:rPr>
-          <w:t>http://www.theemailadmin.com/2012/03/5-tricks-spammers-use-to-get-past-your-filter/</w:t>
-        </w:r>
-      </w:hyperlink>
-    </w:p>
-    <w:p>
-      <w:hyperlink r:id="rId15" w:history="1">
-        <w:r>
-          <w:rPr>
-            <w:rStyle w:val="Hyperlink"/>
-          </w:rPr>
-          <w:t>http://www.pandasecurity.com/homeusers/security-info/types-malware/spam/</w:t>
-        </w:r>
-      </w:hyperlink>
-    </w:p>
-    <w:p>
-      <w:hyperlink r:id="rId16" w:history="1">
-        <w:r>
-          <w:rPr>
-            <w:rStyle w:val="Hyperlink"/>
-          </w:rPr>
-          <w:t>https://www.campaignmonitor.com/blog/post/1971/what-are-some-good-methods-for</w:t>
-        </w:r>
-      </w:hyperlink>
-    </w:p>
-    <w:p>
-      <w:pPr>
-        <w:rPr>
-          <w:sz w:val="28"/>
-        </w:rPr>
-      </w:pPr>
-    </w:p>
-    <w:p>
-      <w:pPr>
-        <w:rPr>
-          <w:sz w:val="28"/>
-        </w:rPr>
-      </w:pPr>
-      <w:r>
-        <w:rPr>
-          <w:sz w:val="28"/>
-        </w:rPr>
-        <w:lastRenderedPageBreak/>
-        <w:t>How to stay safe</w:t>
-      </w:r>
-    </w:p>
-    <w:p>
-      <w:r>
-        <w:t xml:space="preserve">“Better safe than sorry” is a popular saying that is used in situations where it is important to stay </w:t>
+      <w:r>
+        <w:t>https://support.google.com/mail/answer/25760?hl=en</w:t>
       </w:r>
       <w:bookmarkStart w:id="0" w:name="_GoBack"/>
       <w:bookmarkEnd w:id="0"/>
-      <w:r>
-        <w:t>safe and avoid any risks even if the situation might not seem all that risky. This is often true when it comes to reading digital messages</w:t>
-      </w:r>
-      <w:r>
-        <w:t xml:space="preserve">, even if it might not seem </w:t>
-      </w:r>
-      <w:r>
-        <w:t>as something that might harm you, it can and you might not realise the extent of the damage that it has or will cost</w:t>
-      </w:r>
-      <w:r>
-        <w:t xml:space="preserve"> you until it’s too late</w:t>
-      </w:r>
-      <w:r>
-        <w:t>.</w:t>
-      </w:r>
-      <w:r>
-        <w:t xml:space="preserve"> Companies can rely on their </w:t>
-      </w:r>
-      <w:r>
-        <w:t>reputation</w:t>
-      </w:r>
-      <w:r>
-        <w:t xml:space="preserve"> and productivity in order to be successful. Spam can have a negative effect on a worker’s time and productivity; it can also cost a company or an individual a significant amount of money to repair the damages that it might inflict due to the possibility of malware infections or loss of information. These are some of the reasons of why it is important to take appropriate measures in order to defend against spam.</w:t>
-      </w:r>
-    </w:p>
-    <w:p>
-      <w:r>
-        <w:t>Spam often present ideal situations to their potential victims whether it is a job opportunity or a great offer on certain products</w:t>
-      </w:r>
-      <w:r>
-        <w:t>/services</w:t>
-      </w:r>
-      <w:r>
-        <w:t xml:space="preserve"> and the saying that comes to mind is “if something is too good to be true, it probably is”.</w:t>
-      </w:r>
-      <w:r>
-        <w:t xml:space="preserve"> One of the first things to look out for is these messages that present ideal situations which are can be unrealistic and avoid them. The general rule is to not open spam messages, some of these messages summarize their purpose in the subject field but a lot of them either prefer to leave it blank or ambiguous in order to tempt a user into opening it. If the message that you have received is from an unknown or unfamiliar sender then do not open it.</w:t>
-      </w:r>
-      <w:r>
-        <w:t xml:space="preserve"> </w:t>
-      </w:r>
-    </w:p>
-    <w:p>
-      <w:r>
-        <w:t>A message may not look as spam as spammers can make messages look like they are legit by using a company’s logo and layout. However services in general do not request account details to be confirmed or shared via e-mail</w:t>
-      </w:r>
-      <w:r>
-        <w:t>, contact the service via telephone to confirm or report the message</w:t>
-      </w:r>
-      <w:r>
-        <w:t xml:space="preserve">. </w:t>
-      </w:r>
-    </w:p>
-    <w:p>
-      <w:r>
-        <w:t xml:space="preserve">Spam can often keep the message as general as possible, not using a user’s name or any specific detail about the user. If the message looks suspicious avoid replying to it and avoid clicking on any link in the e-mail content. If you are unsure type the link into your browser </w:t>
-      </w:r>
-      <w:r>
-        <w:t xml:space="preserve">(do not click to open the website) </w:t>
-      </w:r>
-      <w:r>
-        <w:t>or hover over the link and try to look for any unusual patterns or do some research to find the official link to the service’s website and see if they match</w:t>
-      </w:r>
-      <w:r>
-        <w:t>. Spam often includes an ‘Unsubscribe’ link in their message that does nothing but confirm that the e-mail address that they used to contact you is active. As an extra security measure disable the preview pane and loading of images in your mailing software. In addition to that install antivirus and filtering software and remember to keep them up-to-date.</w:t>
-      </w:r>
-    </w:p>
+    </w:p>
+    <w:p>
+      <w:hyperlink r:id="rId20" w:history="1">
+        <w:r>
+          <w:rPr>
+            <w:rStyle w:val="Hyperlink"/>
+          </w:rPr>
+          <w:t>http://www.encyclopedia.com/doc/1O214-smthngsndstgdtbtrtprbblys.html</w:t>
+        </w:r>
+      </w:hyperlink>
+    </w:p>
+    <w:p>
+      <w:hyperlink r:id="rId21" w:history="1">
+        <w:r>
+          <w:rPr>
+            <w:rStyle w:val="Hyperlink"/>
+          </w:rPr>
+          <w:t>http://dictionary.cambridge.org/dictionary/british/better-safe-than-sorry</w:t>
+        </w:r>
+      </w:hyperlink>
+    </w:p>
+    <w:p>
+      <w:hyperlink r:id="rId22" w:history="1">
+        <w:r>
+          <w:rPr>
+            <w:rStyle w:val="Hyperlink"/>
+          </w:rPr>
+          <w:t>http://www.telstra.com.au/consumer-advice/download/document/cyber-safety-consumer-phishing.pdf</w:t>
+        </w:r>
+      </w:hyperlink>
+    </w:p>
+    <w:p>
+      <w:hyperlink r:id="rId23" w:history="1">
+        <w:r>
+          <w:rPr>
+            <w:rStyle w:val="Hyperlink"/>
+          </w:rPr>
+          <w:t>http://www.fbi.gov/scams-safety/fraud/internet_fraud</w:t>
+        </w:r>
+      </w:hyperlink>
+    </w:p>
+    <w:p>
+      <w:hyperlink r:id="rId24" w:history="1">
+        <w:r>
+          <w:rPr>
+            <w:rStyle w:val="Hyperlink"/>
+          </w:rPr>
+          <w:t>http://www.quepublishing.com/articles/article.aspx?p=1234199&amp;seqNum=6</w:t>
+        </w:r>
+      </w:hyperlink>
+    </w:p>
+    <w:p>
+      <w:hyperlink r:id="rId25" w:history="1">
+        <w:r>
+          <w:rPr>
+            <w:rStyle w:val="Hyperlink"/>
+          </w:rPr>
+          <w:t>http://www.kaspersky.com/downloads/pdf/staying_safe_online_home_guide.pdf</w:t>
+        </w:r>
+      </w:hyperlink>
+    </w:p>
+    <w:p>
+      <w:hyperlink r:id="rId26" w:history="1">
+        <w:r>
+          <w:rPr>
+            <w:rStyle w:val="Hyperlink"/>
+          </w:rPr>
+          <w:t>https://www.staysafeonline.org/stay-safe-online/keep-a-clean-machine/spam-and-phishing</w:t>
+        </w:r>
+      </w:hyperlink>
+    </w:p>
+    <w:p>
+      <w:hyperlink r:id="rId27" w:history="1">
+        <w:r>
+          <w:rPr>
+            <w:rStyle w:val="Hyperlink"/>
+          </w:rPr>
+          <w:t>http://www.gcflearnfree.org/internetsafety/4.2</w:t>
+        </w:r>
+      </w:hyperlink>
+    </w:p>
+    <w:p>
+      <w:hyperlink r:id="rId28" w:history="1">
+        <w:r>
+          <w:rPr>
+            <w:rStyle w:val="Hyperlink"/>
+          </w:rPr>
+          <w:t>http://www.air-it.co.uk/2014/09/staying-safe-spam-phishing-emails/</w:t>
+        </w:r>
+      </w:hyperlink>
+    </w:p>
+    <w:p>
+      <w:hyperlink r:id="rId29" w:history="1">
+        <w:r>
+          <w:rPr>
+            <w:rStyle w:val="Hyperlink"/>
+          </w:rPr>
+          <w:t>http://www.ikeepsafe.org/be-a-pro/online-security/how-can-i-avoid-spam-and-phishing-scams/</w:t>
+        </w:r>
+      </w:hyperlink>
+    </w:p>
+    <w:p>
+      <w:hyperlink r:id="rId30" w:history="1">
+        <w:r>
+          <w:rPr>
+            <w:rStyle w:val="Hyperlink"/>
+          </w:rPr>
+          <w:t>http://www.pandasecurity.com/homeusers/security-info/types-malware/spam/</w:t>
+        </w:r>
+      </w:hyperlink>
+    </w:p>
+    <w:p/>
     <w:p>
       <w:r>
         <w:t>Bibliography</w:t>
       </w:r>
     </w:p>
     <w:p>
-      <w:hyperlink r:id="rId17" w:history="1">
-        <w:r>
-          <w:rPr>
-            <w:rStyle w:val="Hyperlink"/>
-          </w:rPr>
-          <w:t>http://www.encyclopedia.com/doc/1O214-smthngsndstgdtbtrtprbblys.html</w:t>
-        </w:r>
-      </w:hyperlink>
-    </w:p>
-    <w:p>
-      <w:hyperlink r:id="rId18" w:history="1">
-        <w:r>
-          <w:rPr>
-            <w:rStyle w:val="Hyperlink"/>
-          </w:rPr>
-          <w:t>http://dictionary.cambridge.org/dictionary/british/better-safe-than-sorry</w:t>
-        </w:r>
-      </w:hyperlink>
-    </w:p>
-    <w:p>
-      <w:hyperlink r:id="rId19" w:history="1">
-        <w:r>
-          <w:rPr>
-            <w:rStyle w:val="Hyperlink"/>
-          </w:rPr>
-          <w:t>http://www.telstra.com.au/consumer-advice/download/document/cyber-safety-consumer-phishing.pdf</w:t>
-        </w:r>
-      </w:hyperlink>
-    </w:p>
-    <w:p>
-      <w:hyperlink r:id="rId20" w:history="1">
-        <w:r>
-          <w:rPr>
-            <w:rStyle w:val="Hyperlink"/>
-          </w:rPr>
-          <w:t>http://www.fbi.gov/scams-safety/fraud/internet_fraud</w:t>
-        </w:r>
-      </w:hyperlink>
-    </w:p>
-    <w:p>
-      <w:hyperlink r:id="rId21" w:history="1">
-        <w:r>
-          <w:rPr>
-            <w:rStyle w:val="Hyperlink"/>
-          </w:rPr>
-          <w:t>http://www.quepublishing.com/articles/article.aspx?p=1234199&amp;seqNum=6</w:t>
-        </w:r>
-      </w:hyperlink>
-    </w:p>
-    <w:p>
-      <w:hyperlink r:id="rId22" w:history="1">
-        <w:r>
-          <w:rPr>
-            <w:rStyle w:val="Hyperlink"/>
-          </w:rPr>
-          <w:t>http://www.kaspersky.com/downloads/pdf/staying_safe_online_home_guide.pdf</w:t>
-        </w:r>
-      </w:hyperlink>
-    </w:p>
-    <w:p>
-      <w:hyperlink r:id="rId23" w:history="1">
-        <w:r>
-          <w:rPr>
-            <w:rStyle w:val="Hyperlink"/>
-          </w:rPr>
-          <w:t>https://www.staysafeonline.org/stay-safe-online/keep-a-clean-machine/spam-and-phishing</w:t>
-        </w:r>
-      </w:hyperlink>
-    </w:p>
-    <w:p>
-      <w:hyperlink r:id="rId24" w:history="1">
-        <w:r>
-          <w:rPr>
-            <w:rStyle w:val="Hyperlink"/>
-          </w:rPr>
-          <w:t>http://www.gcflearnfree.org/internetsafety/4.2</w:t>
-        </w:r>
-      </w:hyperlink>
-    </w:p>
-    <w:p>
-      <w:hyperlink r:id="rId25" w:history="1">
-        <w:r>
-          <w:rPr>
-            <w:rStyle w:val="Hyperlink"/>
-          </w:rPr>
-          <w:t>http://www.air-it.co.uk/2014/09/staying-safe-spam-phishing-emails/</w:t>
-        </w:r>
-      </w:hyperlink>
-    </w:p>
-    <w:p>
-      <w:hyperlink r:id="rId26" w:history="1">
-        <w:r>
-          <w:rPr>
-            <w:rStyle w:val="Hyperlink"/>
-          </w:rPr>
-          <w:t>http://www.ikeepsafe.org/be-a-pro/online-security/how-can-i-avoid-spam-and-phishing-scams/</w:t>
-        </w:r>
-      </w:hyperlink>
-    </w:p>
-    <w:p>
-      <w:hyperlink r:id="rId27" w:history="1">
+      <w:pPr>
+        <w:pStyle w:val="NoSpacing"/>
+      </w:pPr>
+      <w:hyperlink r:id="rId31" w:history="1">
         <w:r>
           <w:rPr>
             <w:rStyle w:val="Hyperlink"/>
@@ -2157,27 +2330,8 @@
         </w:r>
       </w:hyperlink>
     </w:p>
-    <w:p/>
-    <w:p>
-      <w:r>
-        <w:t>Bibliography</w:t>
-      </w:r>
-    </w:p>
-    <w:p>
-      <w:pPr>
-        <w:pStyle w:val="NoSpacing"/>
-      </w:pPr>
-      <w:hyperlink r:id="rId28" w:history="1">
-        <w:r>
-          <w:rPr>
-            <w:rStyle w:val="Hyperlink"/>
-          </w:rPr>
-          <w:t>http://www.pandasecurity.com/homeusers/security-info/types-malware/spam/</w:t>
-        </w:r>
-      </w:hyperlink>
-    </w:p>
-    <w:p>
-      <w:hyperlink r:id="rId29" w:history="1">
+    <w:p>
+      <w:hyperlink r:id="rId32" w:history="1">
         <w:r>
           <w:rPr>
             <w:rStyle w:val="Hyperlink"/>
@@ -2187,7 +2341,7 @@
       </w:hyperlink>
     </w:p>
     <w:p>
-      <w:hyperlink r:id="rId30" w:history="1">
+      <w:hyperlink r:id="rId33" w:history="1">
         <w:r>
           <w:rPr>
             <w:rStyle w:val="Hyperlink"/>
@@ -2197,7 +2351,7 @@
       </w:hyperlink>
     </w:p>
     <w:p>
-      <w:hyperlink r:id="rId31" w:history="1">
+      <w:hyperlink r:id="rId34" w:history="1">
         <w:r>
           <w:rPr>
             <w:rStyle w:val="Hyperlink"/>
@@ -2207,7 +2361,7 @@
       </w:hyperlink>
     </w:p>
     <w:p>
-      <w:hyperlink r:id="rId32" w:history="1">
+      <w:hyperlink r:id="rId35" w:history="1">
         <w:r>
           <w:rPr>
             <w:rStyle w:val="Hyperlink"/>
@@ -2217,7 +2371,7 @@
       </w:hyperlink>
     </w:p>
     <w:p>
-      <w:hyperlink r:id="rId33" w:history="1">
+      <w:hyperlink r:id="rId36" w:history="1">
         <w:r>
           <w:rPr>
             <w:rStyle w:val="Hyperlink"/>
@@ -2227,7 +2381,7 @@
       </w:hyperlink>
     </w:p>
     <w:p>
-      <w:hyperlink r:id="rId34" w:history="1">
+      <w:hyperlink r:id="rId37" w:history="1">
         <w:r>
           <w:rPr>
             <w:rStyle w:val="Hyperlink"/>
@@ -2237,7 +2391,7 @@
       </w:hyperlink>
     </w:p>
     <w:p>
-      <w:hyperlink r:id="rId35" w:history="1">
+      <w:hyperlink r:id="rId38" w:history="1">
         <w:r>
           <w:rPr>
             <w:rStyle w:val="Hyperlink"/>
@@ -2247,7 +2401,7 @@
       </w:hyperlink>
     </w:p>
     <w:p>
-      <w:hyperlink r:id="rId36" w:history="1">
+      <w:hyperlink r:id="rId39" w:history="1">
         <w:r>
           <w:rPr>
             <w:rStyle w:val="Hyperlink"/>
@@ -2257,7 +2411,7 @@
       </w:hyperlink>
     </w:p>
     <w:p>
-      <w:hyperlink r:id="rId37" w:history="1">
+      <w:hyperlink r:id="rId40" w:history="1">
         <w:r>
           <w:rPr>
             <w:rStyle w:val="Hyperlink"/>
@@ -2281,7 +2435,7 @@
           <w:szCs w:val="21"/>
         </w:rPr>
       </w:pPr>
-      <w:hyperlink r:id="rId38" w:history="1">
+      <w:hyperlink r:id="rId41" w:history="1">
         <w:r>
           <w:rPr>
             <w:rStyle w:val="Hyperlink"/>
@@ -2309,7 +2463,7 @@
           <w:szCs w:val="21"/>
         </w:rPr>
       </w:pPr>
-      <w:hyperlink r:id="rId39" w:history="1">
+      <w:hyperlink r:id="rId42" w:history="1">
         <w:r>
           <w:rPr>
             <w:rStyle w:val="Hyperlink"/>
@@ -2337,7 +2491,7 @@
           <w:szCs w:val="21"/>
         </w:rPr>
       </w:pPr>
-      <w:hyperlink r:id="rId40" w:history="1">
+      <w:hyperlink r:id="rId43" w:history="1">
         <w:r>
           <w:rPr>
             <w:rStyle w:val="Hyperlink"/>
@@ -2514,17 +2668,9 @@
           <w:szCs w:val="27"/>
         </w:rPr>
         <w:br/>
-      </w:r>
-      <w:r>
-        <w:rPr>
-          <w:color w:val="000000"/>
-          <w:sz w:val="27"/>
-          <w:szCs w:val="27"/>
-        </w:rPr>
-        <w:lastRenderedPageBreak/>
         <w:t>URL: </w:t>
       </w:r>
-      <w:hyperlink r:id="rId41" w:history="1">
+      <w:hyperlink r:id="rId44" w:history="1">
         <w:r>
           <w:rPr>
             <w:rStyle w:val="Hyperlink"/>
@@ -2536,7 +2682,7 @@
       </w:hyperlink>
     </w:p>
     <w:p>
-      <w:hyperlink r:id="rId42" w:history="1">
+      <w:hyperlink r:id="rId45" w:history="1">
         <w:r>
           <w:rPr>
             <w:rStyle w:val="Hyperlink"/>
@@ -2556,7 +2702,7 @@
           <w:szCs w:val="20"/>
         </w:rPr>
       </w:pPr>
-      <w:hyperlink r:id="rId43" w:history="1">
+      <w:hyperlink r:id="rId46" w:history="1">
         <w:r>
           <w:rPr>
             <w:rStyle w:val="Hyperlink"/>
@@ -2592,7 +2738,7 @@
           <w:szCs w:val="20"/>
         </w:rPr>
       </w:pPr>
-      <w:hyperlink r:id="rId44" w:history="1">
+      <w:hyperlink r:id="rId47" w:history="1">
         <w:r>
           <w:rPr>
             <w:rStyle w:val="Hyperlink"/>
@@ -2655,7 +2801,11 @@
         <w:t xml:space="preserve"> 18 to 25 were more likely to fall victim of phishing attacks </w:t>
       </w:r>
       <w:r>
-        <w:t xml:space="preserve">due to lack of experience or education. It also showed how educating users reduced the amount of phishing attack victims but it also resulted in false positive actions where real messages/websites were treated as the phishing type. In addition to that </w:t>
+        <w:t xml:space="preserve">due to lack of experience or education. It also showed how educating users reduced the amount of phishing attack victims but it also resulted in false positive actions where real messages/websites </w:t>
+      </w:r>
+      <w:r>
+        <w:lastRenderedPageBreak/>
+        <w:t xml:space="preserve">were treated as the phishing type. In addition to that </w:t>
       </w:r>
       <w:r>
         <w:t>it’s</w:t>

</xml_diff>